<commit_message>
adding a tag for corridor
</commit_message>
<xml_diff>
--- a/targets/PROJECTS/CORRIDOR/CORRIDOR channel sounding.docx
+++ b/targets/PROJECTS/CORRIDOR/CORRIDOR channel sounding.docx
@@ -18,19 +18,6 @@
     </w:p>
     <w:p>
       <w:pPr>
-        <w:rPr>
-          <w:lang w:val="en-US"/>
-        </w:rPr>
-      </w:pPr>
-      <w:r>
-        <w:rPr>
-          <w:lang w:val="en-US"/>
-        </w:rPr>
-        <w:t>This document describes some background information on the tools used for the post-processing of the CORRIDOR measurement data. All the code that is referenced in this document can be found in the OpenAirInterface SVN repository in openair4G/trunk/targets/PROJECTS/CORRIDOR.</w:t>
-      </w:r>
-    </w:p>
-    <w:p>
-      <w:pPr>
         <w:pStyle w:val="Heading1"/>
         <w:rPr>
           <w:lang w:val="en-US"/>
@@ -85,12 +72,6 @@
         </w:rPr>
         <w:t>5MHz at 771.5 MHz</w:t>
       </w:r>
-      <w:r>
-        <w:rPr>
-          <w:lang w:val="en-US"/>
-        </w:rPr>
-        <w:t xml:space="preserve"> (channel 1)</w:t>
-      </w:r>
     </w:p>
     <w:p>
       <w:pPr>
@@ -107,43 +88,7 @@
         <w:rPr>
           <w:lang w:val="en-US"/>
         </w:rPr>
-        <w:t>10MHz at 2.605GHz</w:t>
-      </w:r>
-      <w:r>
-        <w:rPr>
-          <w:lang w:val="en-US"/>
-        </w:rPr>
-        <w:t xml:space="preserve"> (channel 2a)</w:t>
-      </w:r>
-    </w:p>
-    <w:p>
-      <w:pPr>
-        <w:pStyle w:val="ListParagraph"/>
-        <w:numPr>
-          <w:ilvl w:val="0"/>
-          <w:numId w:val="1"/>
-        </w:numPr>
-        <w:rPr>
-          <w:lang w:val="en-US"/>
-        </w:rPr>
-      </w:pPr>
-      <w:r>
-        <w:rPr>
-          <w:lang w:val="en-US"/>
-        </w:rPr>
-        <w:t>20MHz at 2.590</w:t>
-      </w:r>
-      <w:r>
-        <w:rPr>
-          <w:lang w:val="en-US"/>
-        </w:rPr>
-        <w:t>GHz</w:t>
-      </w:r>
-      <w:r>
-        <w:rPr>
-          <w:lang w:val="en-US"/>
-        </w:rPr>
-        <w:t xml:space="preserve"> (channel 2b)</w:t>
+        <w:t>10+20 MHz at 2.6GHz</w:t>
       </w:r>
     </w:p>
     <w:p>
@@ -676,51 +621,6 @@
     </w:p>
     <w:p>
       <w:pPr>
-        <w:rPr>
-          <w:rFonts w:ascii="Courier New" w:hAnsi="Courier New" w:cs="Courier New"/>
-          <w:lang w:val="en-US"/>
-        </w:rPr>
-      </w:pPr>
-      <w:r>
-        <w:rPr>
-          <w:lang w:val="en-US"/>
-        </w:rPr>
-        <w:lastRenderedPageBreak/>
-        <w:t xml:space="preserve">The sounding signal can be generated with the script </w:t>
-      </w:r>
-      <w:proofErr w:type="spellStart"/>
-      <w:r>
-        <w:rPr>
-          <w:rFonts w:ascii="Courier New" w:hAnsi="Courier New" w:cs="Courier New"/>
-          <w:lang w:val="en-US"/>
-        </w:rPr>
-        <w:t>generation_ca.m</w:t>
-      </w:r>
-      <w:proofErr w:type="spellEnd"/>
-      <w:r>
-        <w:rPr>
-          <w:rFonts w:cs="Courier New"/>
-          <w:lang w:val="en-US"/>
-        </w:rPr>
-        <w:t xml:space="preserve">, which generates the file </w:t>
-      </w:r>
-      <w:r>
-        <w:rPr>
-          <w:rFonts w:ascii="Courier New" w:hAnsi="Courier New" w:cs="Courier New"/>
-          <w:lang w:val="en-US"/>
-        </w:rPr>
-        <w:t>ofdm_pilots_sync_30MHz.mat</w:t>
-      </w:r>
-      <w:r>
-        <w:rPr>
-          <w:rFonts w:cs="Courier New"/>
-          <w:lang w:val="en-US"/>
-        </w:rPr>
-        <w:t xml:space="preserve">. A pre-computed version of this file is also on the SVN server, which is the one used for the measurement campaign (since the generation of the signals uses a random number generator, the signals might be different on different machines). </w:t>
-      </w:r>
-    </w:p>
-    <w:p>
-      <w:pPr>
         <w:pStyle w:val="Heading2"/>
         <w:rPr>
           <w:lang w:val="en-US"/>
@@ -822,6 +722,7 @@
           <w:iCs/>
           <w:lang w:val="en-US"/>
         </w:rPr>
+        <w:lastRenderedPageBreak/>
         <w:t>P_ICI = 1-sinc^2(</w:t>
       </w:r>
       <w:proofErr w:type="spellStart"/>
@@ -910,235 +811,190 @@
           <w:lang w:val="en-US"/>
         </w:rPr>
       </w:pPr>
-      <w:r>
-        <w:rPr>
-          <w:lang w:val="en-US"/>
-        </w:rPr>
-        <w:t>W</w:t>
-      </w:r>
-      <w:r>
-        <w:rPr>
-          <w:lang w:val="en-US"/>
-        </w:rPr>
-        <w:t>e save the raw IQ data</w:t>
-      </w:r>
-      <w:r>
-        <w:rPr>
-          <w:lang w:val="en-US"/>
-        </w:rPr>
-        <w:t xml:space="preserve"> of all antennas in real-time. </w:t>
-      </w:r>
-      <w:r>
-        <w:rPr>
-          <w:lang w:val="en-US"/>
-        </w:rPr>
-        <w:t xml:space="preserve"> </w:t>
-      </w:r>
-      <w:r>
-        <w:rPr>
-          <w:lang w:val="en-US"/>
-        </w:rPr>
-        <w:t>T</w:t>
-      </w:r>
-      <w:r>
-        <w:rPr>
-          <w:lang w:val="en-US"/>
-        </w:rPr>
-        <w:t>he</w:t>
-      </w:r>
-      <w:r>
-        <w:rPr>
-          <w:lang w:val="en-US"/>
-        </w:rPr>
-        <w:t xml:space="preserve"> </w:t>
-      </w:r>
-      <w:r>
-        <w:rPr>
-          <w:lang w:val="en-US"/>
-        </w:rPr>
-        <w:t xml:space="preserve">data of the </w:t>
-      </w:r>
-      <w:r>
-        <w:rPr>
-          <w:lang w:val="en-US"/>
-        </w:rPr>
-        <w:t xml:space="preserve">5MHz </w:t>
-      </w:r>
-      <w:r>
-        <w:rPr>
-          <w:lang w:val="en-US"/>
-        </w:rPr>
-        <w:t>chan</w:t>
-      </w:r>
-      <w:r>
-        <w:rPr>
-          <w:lang w:val="en-US"/>
-        </w:rPr>
-        <w:t>nel at 771.5 MHz and the 30MHz channel at 2.6 GHz</w:t>
-      </w:r>
-      <w:r>
-        <w:rPr>
-          <w:lang w:val="en-US"/>
-        </w:rPr>
-        <w:t xml:space="preserve"> are stored</w:t>
-      </w:r>
-      <w:r>
-        <w:rPr>
-          <w:lang w:val="en-US"/>
-        </w:rPr>
-        <w:t xml:space="preserve"> independently</w:t>
-      </w:r>
-      <w:r>
-        <w:rPr>
-          <w:lang w:val="en-US"/>
-        </w:rPr>
-        <w:t xml:space="preserve">. In order to get good resolution for the Doppler profile estimation (see below), we should at least store a continuous chunk of 1 sec. </w:t>
-      </w:r>
-      <w:r>
-        <w:rPr>
-          <w:lang w:val="en-US"/>
-        </w:rPr>
-        <w:t>Due to the enormous amount of data and limited write speed of the data (even with a RAID 0 system),  for the</w:t>
-      </w:r>
-      <w:r>
-        <w:rPr>
-          <w:lang w:val="en-US"/>
-        </w:rPr>
-        <w:t xml:space="preserve"> 30MHz</w:t>
-      </w:r>
-      <w:r>
-        <w:rPr>
-          <w:lang w:val="en-US"/>
-        </w:rPr>
-        <w:t xml:space="preserve"> channel at 2.6GHz</w:t>
-      </w:r>
-      <w:r>
-        <w:rPr>
-          <w:lang w:val="en-US"/>
-        </w:rPr>
-        <w:t xml:space="preserve"> we only save </w:t>
-      </w:r>
-      <w:r>
-        <w:rPr>
-          <w:lang w:val="en-US"/>
-        </w:rPr>
-        <w:t>1 second</w:t>
-      </w:r>
-      <w:r>
-        <w:rPr>
-          <w:lang w:val="en-US"/>
-        </w:rPr>
-        <w:t xml:space="preserve"> out of 2</w:t>
-      </w:r>
-      <w:r>
-        <w:rPr>
-          <w:lang w:val="en-US"/>
-        </w:rPr>
-        <w:t>.</w:t>
-      </w:r>
-      <w:r>
-        <w:rPr>
-          <w:lang w:val="en-US"/>
-        </w:rPr>
-        <w:t xml:space="preserve"> For the 5MHz channel at 771.5MHz, we can save all the data continuously.</w:t>
+      <w:commentRangeStart w:id="0"/>
+      <w:r>
+        <w:rPr>
+          <w:lang w:val="en-US"/>
+        </w:rPr>
+        <w:t xml:space="preserve">Due to bandwidth constraints we can save only save the raw IQ data of one 20MHz channel in real-time. </w:t>
+      </w:r>
+      <w:commentRangeEnd w:id="0"/>
+      <w:r>
+        <w:rPr>
+          <w:rStyle w:val="CommentReference"/>
+        </w:rPr>
+        <w:commentReference w:id="0"/>
+      </w:r>
+      <w:r>
+        <w:rPr>
+          <w:lang w:val="en-US"/>
+        </w:rPr>
+        <w:t xml:space="preserve">In order to get good resolution for the Doppler profile estimation (see below), we should at least store a continuous chunk of 1 sec. </w:t>
       </w:r>
     </w:p>
     <w:p>
       <w:pPr>
-        <w:pStyle w:val="Heading1"/>
-        <w:rPr>
-          <w:lang w:val="en-US"/>
-        </w:rPr>
-      </w:pPr>
-      <w:r>
-        <w:rPr>
-          <w:lang w:val="en-US"/>
-        </w:rPr>
-        <w:t>Post processing</w:t>
+        <w:rPr>
+          <w:lang w:val="en-US"/>
+        </w:rPr>
+      </w:pPr>
+      <w:r>
+        <w:rPr>
+          <w:lang w:val="en-US"/>
+        </w:rPr>
+        <w:t>For a 30MHz channel we thus can only save 2 seconds out of 3. If we use 2 RX antennas, this reduces to 1 out of 3 seconds.</w:t>
       </w:r>
     </w:p>
     <w:p>
       <w:pPr>
-        <w:rPr>
-          <w:lang w:val="en-US"/>
-        </w:rPr>
-      </w:pPr>
-      <w:r>
-        <w:rPr>
-          <w:lang w:val="en-US"/>
-        </w:rPr>
-        <w:t>There are two scripts for post processing</w:t>
-      </w:r>
-      <w:r>
-        <w:rPr>
-          <w:lang w:val="en-US"/>
-        </w:rPr>
-        <w:t>, one for channel 1 (</w:t>
-      </w:r>
-      <w:proofErr w:type="spellStart"/>
-      <w:r>
-        <w:rPr>
-          <w:lang w:val="en-US"/>
-        </w:rPr>
-        <w:t>emos_read.m</w:t>
-      </w:r>
-      <w:proofErr w:type="spellEnd"/>
-      <w:r>
-        <w:rPr>
-          <w:lang w:val="en-US"/>
-        </w:rPr>
-        <w:t>) and one for channel 2 (</w:t>
-      </w:r>
-      <w:proofErr w:type="spellStart"/>
-      <w:r>
-        <w:rPr>
-          <w:lang w:val="en-US"/>
-        </w:rPr>
-        <w:t>emos_read_ca.m</w:t>
-      </w:r>
-      <w:proofErr w:type="spellEnd"/>
-      <w:r>
-        <w:rPr>
-          <w:lang w:val="en-US"/>
-        </w:rPr>
-        <w:t>). The</w:t>
-      </w:r>
-      <w:r>
-        <w:rPr>
-          <w:lang w:val="en-US"/>
-        </w:rPr>
-        <w:t xml:space="preserve"> filename and the</w:t>
-      </w:r>
-      <w:bookmarkStart w:id="0" w:name="_GoBack"/>
-      <w:bookmarkEnd w:id="0"/>
-      <w:r>
-        <w:rPr>
-          <w:lang w:val="en-US"/>
-        </w:rPr>
-        <w:t xml:space="preserve"> number of antennas has the be adjusted. The different algorithms used in the script are explained in more detail below.  </w:t>
+        <w:pStyle w:val="Heading1"/>
+        <w:rPr>
+          <w:lang w:val="en-US"/>
+        </w:rPr>
+      </w:pPr>
+      <w:r>
+        <w:rPr>
+          <w:lang w:val="en-US"/>
+        </w:rPr>
+        <w:t>Post processing</w:t>
       </w:r>
     </w:p>
     <w:p>
       <w:pPr>
-        <w:pStyle w:val="Heading2"/>
-        <w:rPr>
-          <w:lang w:val="en-US"/>
-        </w:rPr>
-      </w:pPr>
-      <w:r>
-        <w:rPr>
-          <w:lang w:val="en-US"/>
-        </w:rPr>
-        <w:t>Synchronization</w:t>
+        <w:rPr>
+          <w:lang w:val="en-US"/>
+        </w:rPr>
+      </w:pPr>
+      <w:r>
+        <w:rPr>
+          <w:lang w:val="en-US"/>
+        </w:rPr>
+        <w:t xml:space="preserve">All of the plots </w:t>
+      </w:r>
+      <w:r>
+        <w:rPr>
+          <w:rStyle w:val="hps"/>
+          <w:lang w:val="en"/>
+        </w:rPr>
+        <w:t>below</w:t>
+      </w:r>
+      <w:r>
+        <w:rPr>
+          <w:lang w:val="en-US"/>
+        </w:rPr>
+        <w:t xml:space="preserve"> are for the simple case which our channel between </w:t>
+      </w:r>
+      <m:oMath>
+        <m:sSub>
+          <m:sSubPr>
+            <m:ctrlPr>
+              <w:rPr>
+                <w:rFonts w:ascii="Cambria Math" w:hAnsi="Cambria Math"/>
+                <w:i/>
+                <w:lang w:val="en-US"/>
+              </w:rPr>
+            </m:ctrlPr>
+          </m:sSubPr>
+          <m:e>
+            <m:r>
+              <w:rPr>
+                <w:rFonts w:ascii="Cambria Math" w:hAnsi="Cambria Math"/>
+                <w:lang w:val="en-US"/>
+              </w:rPr>
+              <m:t>T</m:t>
+            </m:r>
+          </m:e>
+          <m:sub>
+            <m:r>
+              <w:rPr>
+                <w:rFonts w:ascii="Cambria Math" w:hAnsi="Cambria Math"/>
+                <w:lang w:val="en-US"/>
+              </w:rPr>
+              <m:t>x</m:t>
+            </m:r>
+          </m:sub>
+        </m:sSub>
+      </m:oMath>
+      <w:r>
+        <w:rPr>
+          <w:rFonts w:eastAsiaTheme="minorEastAsia"/>
+          <w:lang w:val="en-US"/>
+        </w:rPr>
+        <w:t xml:space="preserve"> and </w:t>
+      </w:r>
+      <m:oMath>
+        <m:sSub>
+          <m:sSubPr>
+            <m:ctrlPr>
+              <w:rPr>
+                <w:rFonts w:ascii="Cambria Math" w:eastAsiaTheme="minorEastAsia" w:hAnsi="Cambria Math"/>
+                <w:i/>
+                <w:lang w:val="en-US"/>
+              </w:rPr>
+            </m:ctrlPr>
+          </m:sSubPr>
+          <m:e>
+            <m:r>
+              <w:rPr>
+                <w:rFonts w:ascii="Cambria Math" w:eastAsiaTheme="minorEastAsia" w:hAnsi="Cambria Math"/>
+                <w:lang w:val="en-US"/>
+              </w:rPr>
+              <m:t>R</m:t>
+            </m:r>
+          </m:e>
+          <m:sub>
+            <m:r>
+              <w:rPr>
+                <w:rFonts w:ascii="Cambria Math" w:eastAsiaTheme="minorEastAsia" w:hAnsi="Cambria Math"/>
+                <w:lang w:val="en-US"/>
+              </w:rPr>
+              <m:t>x</m:t>
+            </m:r>
+          </m:sub>
+        </m:sSub>
+      </m:oMath>
+      <w:r>
+        <w:rPr>
+          <w:rFonts w:eastAsiaTheme="minorEastAsia"/>
+          <w:lang w:val="en-US"/>
+        </w:rPr>
+        <w:t xml:space="preserve"> is just a </w:t>
+      </w:r>
+      <w:r>
+        <w:rPr>
+          <w:rStyle w:val="hps"/>
+          <w:lang w:val="en"/>
+        </w:rPr>
+        <w:t>cable.</w:t>
       </w:r>
     </w:p>
     <w:p>
       <w:pPr>
+        <w:pStyle w:val="Heading2"/>
+        <w:rPr>
+          <w:lang w:val="en-US"/>
+        </w:rPr>
+      </w:pPr>
+      <w:r>
+        <w:rPr>
+          <w:lang w:val="en-US"/>
+        </w:rPr>
+        <w:t>Synchronization</w:t>
+      </w:r>
+    </w:p>
+    <w:p>
+      <w:pPr>
         <w:jc w:val="both"/>
         <w:rPr>
           <w:lang w:val="en-US"/>
         </w:rPr>
       </w:pPr>
+      <w:r>
+        <w:rPr>
+          <w:lang w:val="en-US"/>
+        </w:rPr>
+        <w:t xml:space="preserve">  </w:t>
+      </w:r>
       <w:r>
         <w:rPr>
           <w:lang w:val="en-US"/>
@@ -1423,7 +1279,6 @@
               <w:rFonts w:ascii="Cambria Math" w:hAnsi="Cambria Math"/>
               <w:lang w:val="en-US"/>
             </w:rPr>
-            <w:lastRenderedPageBreak/>
             <m:t>r</m:t>
           </m:r>
           <m:d>
@@ -1683,7 +1538,7 @@
         <w:rPr>
           <w:lang w:val="en-US"/>
         </w:rPr>
-        <w:t xml:space="preserve">Finally, the </w:t>
+        <w:t xml:space="preserve"> Finally, the </w:t>
       </w:r>
       <w:r>
         <w:rPr>
@@ -1789,6 +1644,7 @@
         <w:rPr>
           <w:lang w:val="en-US"/>
         </w:rPr>
+        <w:lastRenderedPageBreak/>
         <w:t>T</w:t>
       </w:r>
       <w:r>
@@ -1805,6 +1661,12 @@
           <w:lang w:val="en-US"/>
         </w:rPr>
       </w:pPr>
+      <w:r>
+        <w:rPr>
+          <w:lang w:val="en-US"/>
+        </w:rPr>
+        <w:t xml:space="preserve"> </w:t>
+      </w:r>
       <w:r>
         <w:rPr>
           <w:lang w:val="en-US"/>
@@ -2163,23 +2025,18 @@
     </w:p>
     <w:p>
       <w:pPr>
-        <w:rPr>
-          <w:lang w:val="en-US"/>
-        </w:rPr>
-      </w:pPr>
-      <w:r>
-        <w:rPr>
-          <w:rFonts w:eastAsiaTheme="minorEastAsia"/>
-          <w:lang w:val="en-US"/>
-        </w:rPr>
-        <w:t xml:space="preserve">An example </w:t>
-      </w:r>
-      <w:r>
-        <w:rPr>
-          <w:rFonts w:eastAsiaTheme="minorEastAsia"/>
-          <w:lang w:val="en-US"/>
-        </w:rPr>
-        <w:t xml:space="preserve">result of the cross correlation is seams in </w:t>
+        <w:jc w:val="both"/>
+        <w:rPr>
+          <w:rFonts w:eastAsiaTheme="minorEastAsia"/>
+          <w:lang w:val="en-US"/>
+        </w:rPr>
+      </w:pPr>
+      <w:r>
+        <w:rPr>
+          <w:rFonts w:eastAsiaTheme="minorEastAsia"/>
+          <w:lang w:val="en-US"/>
+        </w:rPr>
+        <w:t xml:space="preserve">The result of the cross correlation is seams in </w:t>
       </w:r>
       <w:r>
         <w:rPr>
@@ -2221,15 +2078,11 @@
         <w:fldChar w:fldCharType="separate"/>
       </w:r>
       <w:r>
-        <w:rPr>
-          <w:lang w:val="en-US"/>
-        </w:rPr>
         <w:t xml:space="preserve">Figure </w:t>
       </w:r>
       <w:r>
         <w:rPr>
           <w:noProof/>
-          <w:lang w:val="en-US"/>
         </w:rPr>
         <w:t>2</w:t>
       </w:r>
@@ -2247,109 +2100,7 @@
           <w:noProof/>
           <w:lang w:val="en-US" w:eastAsia="en-US"/>
         </w:rPr>
-        <w:t xml:space="preserve"> (</w:t>
-      </w:r>
-      <w:r>
-        <w:rPr>
-          <w:lang w:val="en-US"/>
-        </w:rPr>
-        <w:t xml:space="preserve">All of the plots </w:t>
-      </w:r>
-      <w:r>
-        <w:rPr>
-          <w:rStyle w:val="hps"/>
-          <w:lang w:val="en"/>
-        </w:rPr>
-        <w:t>below</w:t>
-      </w:r>
-      <w:r>
-        <w:rPr>
-          <w:lang w:val="en-US"/>
-        </w:rPr>
-        <w:t xml:space="preserve"> are for the simple case which our channel between </w:t>
-      </w:r>
-      <m:oMath>
-        <m:sSub>
-          <m:sSubPr>
-            <m:ctrlPr>
-              <w:rPr>
-                <w:rFonts w:ascii="Cambria Math" w:hAnsi="Cambria Math"/>
-                <w:i/>
-                <w:lang w:val="en-US"/>
-              </w:rPr>
-            </m:ctrlPr>
-          </m:sSubPr>
-          <m:e>
-            <m:r>
-              <w:rPr>
-                <w:rFonts w:ascii="Cambria Math" w:hAnsi="Cambria Math"/>
-                <w:lang w:val="en-US"/>
-              </w:rPr>
-              <m:t>T</m:t>
-            </m:r>
-          </m:e>
-          <m:sub>
-            <m:r>
-              <w:rPr>
-                <w:rFonts w:ascii="Cambria Math" w:hAnsi="Cambria Math"/>
-                <w:lang w:val="en-US"/>
-              </w:rPr>
-              <m:t>x</m:t>
-            </m:r>
-          </m:sub>
-        </m:sSub>
-      </m:oMath>
-      <w:r>
-        <w:rPr>
-          <w:rFonts w:eastAsiaTheme="minorEastAsia"/>
-          <w:lang w:val="en-US"/>
-        </w:rPr>
-        <w:t xml:space="preserve"> and </w:t>
-      </w:r>
-      <m:oMath>
-        <m:sSub>
-          <m:sSubPr>
-            <m:ctrlPr>
-              <w:rPr>
-                <w:rFonts w:ascii="Cambria Math" w:eastAsiaTheme="minorEastAsia" w:hAnsi="Cambria Math"/>
-                <w:i/>
-                <w:lang w:val="en-US"/>
-              </w:rPr>
-            </m:ctrlPr>
-          </m:sSubPr>
-          <m:e>
-            <m:r>
-              <w:rPr>
-                <w:rFonts w:ascii="Cambria Math" w:eastAsiaTheme="minorEastAsia" w:hAnsi="Cambria Math"/>
-                <w:lang w:val="en-US"/>
-              </w:rPr>
-              <m:t>R</m:t>
-            </m:r>
-          </m:e>
-          <m:sub>
-            <m:r>
-              <w:rPr>
-                <w:rFonts w:ascii="Cambria Math" w:eastAsiaTheme="minorEastAsia" w:hAnsi="Cambria Math"/>
-                <w:lang w:val="en-US"/>
-              </w:rPr>
-              <m:t>x</m:t>
-            </m:r>
-          </m:sub>
-        </m:sSub>
-      </m:oMath>
-      <w:r>
-        <w:rPr>
-          <w:rFonts w:eastAsiaTheme="minorEastAsia"/>
-          <w:lang w:val="en-US"/>
-        </w:rPr>
-        <w:t xml:space="preserve"> is just a </w:t>
-      </w:r>
-      <w:r>
-        <w:rPr>
-          <w:rStyle w:val="hps"/>
-          <w:lang w:val="en"/>
-        </w:rPr>
-        <w:t>cable)</w:t>
+        <w:t>.</w:t>
       </w:r>
       <w:r>
         <w:rPr>
@@ -2357,29 +2108,20 @@
           <w:noProof/>
           <w:lang w:val="en-US" w:eastAsia="en-US"/>
         </w:rPr>
-        <w:t>.</w:t>
-      </w:r>
+        <w:t xml:space="preserve"> </w:t>
+      </w:r>
+    </w:p>
+    <w:p>
+      <w:pPr>
+        <w:keepNext/>
+        <w:jc w:val="center"/>
+      </w:pPr>
       <w:r>
         <w:rPr>
           <w:rFonts w:eastAsiaTheme="minorEastAsia"/>
           <w:noProof/>
           <w:lang w:val="en-US" w:eastAsia="en-US"/>
         </w:rPr>
-        <w:t xml:space="preserve"> </w:t>
-      </w:r>
-    </w:p>
-    <w:p>
-      <w:pPr>
-        <w:keepNext/>
-        <w:jc w:val="center"/>
-      </w:pPr>
-      <w:r>
-        <w:rPr>
-          <w:rFonts w:eastAsiaTheme="minorEastAsia"/>
-          <w:noProof/>
-          <w:lang w:val="en-US" w:eastAsia="en-US"/>
-        </w:rPr>
-        <w:lastRenderedPageBreak/>
         <w:drawing>
           <wp:inline distT="0" distB="0" distL="0" distR="0" wp14:anchorId="7BED9088" wp14:editId="63CEA1F2">
             <wp:extent cx="5943600" cy="3083414"/>
@@ -2398,7 +2140,7 @@
                     </pic:cNvPicPr>
                   </pic:nvPicPr>
                   <pic:blipFill>
-                    <a:blip r:embed="rId9">
+                    <a:blip r:embed="rId10">
                       <a:extLst>
                         <a:ext uri="{28A0092B-C50C-407E-A947-70E740481C1C}">
                           <a14:useLocalDpi xmlns:a14="http://schemas.microsoft.com/office/drawing/2010/main" val="0"/>
@@ -2442,18 +2184,12 @@
       <w:bookmarkStart w:id="1" w:name="_Ref382907189"/>
       <w:bookmarkStart w:id="2" w:name="_Ref382907182"/>
       <w:r>
-        <w:rPr>
-          <w:lang w:val="en-US"/>
-        </w:rPr>
         <w:t xml:space="preserve">Figure </w:t>
       </w:r>
       <w:r>
         <w:fldChar w:fldCharType="begin"/>
       </w:r>
       <w:r>
-        <w:rPr>
-          <w:lang w:val="en-US"/>
-        </w:rPr>
         <w:instrText xml:space="preserve"> SEQ Figure \* ARABIC </w:instrText>
       </w:r>
       <w:r>
@@ -2462,7 +2198,6 @@
       <w:r>
         <w:rPr>
           <w:noProof/>
-          <w:lang w:val="en-US"/>
         </w:rPr>
         <w:t>2</w:t>
       </w:r>
@@ -2474,9 +2209,6 @@
       </w:r>
       <w:bookmarkEnd w:id="1"/>
       <w:r>
-        <w:rPr>
-          <w:lang w:val="en-US"/>
-        </w:rPr>
         <w:t xml:space="preserve">: Cross </w:t>
       </w:r>
       <w:r>
@@ -2647,15 +2379,11 @@
         <w:fldChar w:fldCharType="separate"/>
       </w:r>
       <w:r>
-        <w:rPr>
-          <w:lang w:val="en-US"/>
-        </w:rPr>
         <w:t xml:space="preserve">Figure </w:t>
       </w:r>
       <w:r>
         <w:rPr>
           <w:noProof/>
-          <w:lang w:val="en-US"/>
         </w:rPr>
         <w:t>3</w:t>
       </w:r>
@@ -2699,9 +2427,9 @@
             <o:lock v:ext="edit" aspectratio="t"/>
           </v:shapetype>
           <v:shape id="_x0000_i1025" type="#_x0000_t75" style="width:411.45pt;height:146.85pt" o:ole="">
-            <v:imagedata r:id="rId10" o:title=""/>
+            <v:imagedata r:id="rId11" o:title=""/>
           </v:shape>
-          <o:OLEObject Type="Embed" ProgID="Visio.Drawing.11" ShapeID="_x0000_i1025" DrawAspect="Content" ObjectID="_1457956242" r:id="rId11"/>
+          <o:OLEObject Type="Embed" ProgID="Visio.Drawing.11" ShapeID="_x0000_i1025" DrawAspect="Content" ObjectID="_1457203248" r:id="rId12"/>
         </w:object>
       </w:r>
     </w:p>
@@ -2709,24 +2437,15 @@
       <w:pPr>
         <w:pStyle w:val="Caption"/>
         <w:jc w:val="center"/>
-        <w:rPr>
-          <w:lang w:val="en-US"/>
-        </w:rPr>
       </w:pPr>
       <w:bookmarkStart w:id="3" w:name="_Ref382509351"/>
       <w:r>
-        <w:rPr>
-          <w:lang w:val="en-US"/>
-        </w:rPr>
         <w:t xml:space="preserve">Figure </w:t>
       </w:r>
       <w:r>
         <w:fldChar w:fldCharType="begin"/>
       </w:r>
       <w:r>
-        <w:rPr>
-          <w:lang w:val="en-US"/>
-        </w:rPr>
         <w:instrText xml:space="preserve"> SEQ Figure \* ARABIC </w:instrText>
       </w:r>
       <w:r>
@@ -2735,7 +2454,6 @@
       <w:r>
         <w:rPr>
           <w:noProof/>
-          <w:lang w:val="en-US"/>
         </w:rPr>
         <w:t>3</w:t>
       </w:r>
@@ -2747,9 +2465,6 @@
       </w:r>
       <w:bookmarkEnd w:id="3"/>
       <w:r>
-        <w:rPr>
-          <w:lang w:val="en-US"/>
-        </w:rPr>
         <w:t xml:space="preserve">: </w:t>
       </w:r>
       <w:r>
@@ -3007,7 +2722,6 @@
           <w:rStyle w:val="hps"/>
           <w:lang w:val="en"/>
         </w:rPr>
-        <w:lastRenderedPageBreak/>
         <w:t xml:space="preserve">group. At the simple channel </w:t>
       </w:r>
       <w:r>
@@ -3837,7 +3551,14 @@
         <w:rPr>
           <w:lang w:val="en-US"/>
         </w:rPr>
-        <w:t xml:space="preserve"> and the duration at the oscillator of the receiver is </w:t>
+        <w:t xml:space="preserve"> and the duration at the </w:t>
+      </w:r>
+      <w:r>
+        <w:rPr>
+          <w:lang w:val="en-US"/>
+        </w:rPr>
+        <w:lastRenderedPageBreak/>
+        <w:t xml:space="preserve">oscillator of the receiver is </w:t>
       </w:r>
       <m:oMath>
         <m:r>
@@ -4108,15 +3829,11 @@
         <w:fldChar w:fldCharType="separate"/>
       </w:r>
       <w:r>
-        <w:rPr>
-          <w:lang w:val="en-US"/>
-        </w:rPr>
         <w:t xml:space="preserve">Figure </w:t>
       </w:r>
       <w:r>
         <w:rPr>
           <w:noProof/>
-          <w:lang w:val="en-US"/>
         </w:rPr>
         <w:t>3</w:t>
       </w:r>
@@ -4146,7 +3863,6 @@
           <w:noProof/>
           <w:lang w:val="en-US" w:eastAsia="en-US"/>
         </w:rPr>
-        <w:lastRenderedPageBreak/>
         <w:drawing>
           <wp:inline distT="0" distB="0" distL="0" distR="0" wp14:anchorId="4267CB16" wp14:editId="22E6E3A2">
             <wp:extent cx="5943600" cy="3268725"/>
@@ -4165,7 +3881,7 @@
                     </pic:cNvPicPr>
                   </pic:nvPicPr>
                   <pic:blipFill>
-                    <a:blip r:embed="rId12">
+                    <a:blip r:embed="rId13">
                       <a:extLst>
                         <a:ext uri="{28A0092B-C50C-407E-A947-70E740481C1C}">
                           <a14:useLocalDpi xmlns:a14="http://schemas.microsoft.com/office/drawing/2010/main" val="0"/>
@@ -4201,24 +3917,15 @@
       <w:pPr>
         <w:pStyle w:val="Caption"/>
         <w:jc w:val="center"/>
-        <w:rPr>
-          <w:lang w:val="en-US"/>
-        </w:rPr>
       </w:pPr>
       <w:bookmarkStart w:id="4" w:name="_Ref382899827"/>
       <w:r>
-        <w:rPr>
-          <w:lang w:val="en-US"/>
-        </w:rPr>
         <w:t xml:space="preserve">Figure </w:t>
       </w:r>
       <w:r>
         <w:fldChar w:fldCharType="begin"/>
       </w:r>
       <w:r>
-        <w:rPr>
-          <w:lang w:val="en-US"/>
-        </w:rPr>
         <w:instrText xml:space="preserve"> SEQ Figure \* ARABIC </w:instrText>
       </w:r>
       <w:r>
@@ -4227,7 +3934,6 @@
       <w:r>
         <w:rPr>
           <w:noProof/>
-          <w:lang w:val="en-US"/>
         </w:rPr>
         <w:t>4</w:t>
       </w:r>
@@ -4239,9 +3945,6 @@
       </w:r>
       <w:bookmarkEnd w:id="4"/>
       <w:r>
-        <w:rPr>
-          <w:lang w:val="en-US"/>
-        </w:rPr>
         <w:t>: time drift</w:t>
       </w:r>
     </w:p>
@@ -4504,7 +4207,7 @@
                     <pic:cNvPicPr/>
                   </pic:nvPicPr>
                   <pic:blipFill>
-                    <a:blip r:embed="rId13"/>
+                    <a:blip r:embed="rId14"/>
                     <a:stretch>
                       <a:fillRect/>
                     </a:stretch>
@@ -4753,7 +4456,9 @@
         </w:numPr>
         <w:spacing w:after="0" w:line="240" w:lineRule="auto"/>
         <w:rPr>
-          <w:rFonts w:eastAsia="Times New Roman" w:cs="Times New Roman"/>
+          <w:rFonts w:ascii="Times New Roman" w:eastAsia="Times New Roman" w:hAnsi="Times New Roman" w:cs="Times New Roman"/>
+          <w:sz w:val="24"/>
+          <w:szCs w:val="24"/>
           <w:lang w:val="en-US" w:eastAsia="en-US"/>
         </w:rPr>
       </w:pPr>
@@ -4761,7 +4466,9 @@
       <w:proofErr w:type="spellStart"/>
       <w:r>
         <w:rPr>
-          <w:rFonts w:eastAsia="Times New Roman" w:cs="Times New Roman"/>
+          <w:rFonts w:ascii="Times New Roman" w:eastAsia="Times New Roman" w:hAnsi="Times New Roman" w:cs="Times New Roman"/>
+          <w:sz w:val="24"/>
+          <w:szCs w:val="24"/>
           <w:lang w:val="en-US" w:eastAsia="en-US"/>
         </w:rPr>
         <w:t>Minn</w:t>
@@ -4769,7 +4476,9 @@
       <w:proofErr w:type="spellEnd"/>
       <w:r>
         <w:rPr>
-          <w:rFonts w:eastAsia="Times New Roman" w:cs="Times New Roman"/>
+          <w:rFonts w:ascii="Times New Roman" w:eastAsia="Times New Roman" w:hAnsi="Times New Roman" w:cs="Times New Roman"/>
+          <w:sz w:val="24"/>
+          <w:szCs w:val="24"/>
           <w:lang w:val="en-US" w:eastAsia="en-US"/>
         </w:rPr>
         <w:t xml:space="preserve">, </w:t>
@@ -4777,7 +4486,9 @@
       <w:proofErr w:type="spellStart"/>
       <w:r>
         <w:rPr>
-          <w:rFonts w:eastAsia="Times New Roman" w:cs="Times New Roman"/>
+          <w:rFonts w:ascii="Times New Roman" w:eastAsia="Times New Roman" w:hAnsi="Times New Roman" w:cs="Times New Roman"/>
+          <w:sz w:val="24"/>
+          <w:szCs w:val="24"/>
           <w:lang w:val="en-US" w:eastAsia="en-US"/>
         </w:rPr>
         <w:t>Hlaing</w:t>
@@ -4785,23 +4496,29 @@
       <w:proofErr w:type="spellEnd"/>
       <w:r>
         <w:rPr>
-          <w:rFonts w:eastAsia="Times New Roman" w:cs="Times New Roman"/>
+          <w:rFonts w:ascii="Times New Roman" w:eastAsia="Times New Roman" w:hAnsi="Times New Roman" w:cs="Times New Roman"/>
+          <w:sz w:val="24"/>
+          <w:szCs w:val="24"/>
           <w:lang w:val="en-US" w:eastAsia="en-US"/>
         </w:rPr>
         <w:t xml:space="preserve">, Mao Zeng, and Vijay K. Bhargava. “On Timing Offset Estimation for OFDM Systems.” </w:t>
       </w:r>
       <w:r>
         <w:rPr>
-          <w:rFonts w:eastAsia="Times New Roman" w:cs="Times New Roman"/>
+          <w:rFonts w:ascii="Times New Roman" w:eastAsia="Times New Roman" w:hAnsi="Times New Roman" w:cs="Times New Roman"/>
           <w:i/>
           <w:iCs/>
+          <w:sz w:val="24"/>
+          <w:szCs w:val="24"/>
           <w:lang w:val="en-US" w:eastAsia="en-US"/>
         </w:rPr>
         <w:t>Communications Letters, IEEE</w:t>
       </w:r>
       <w:r>
         <w:rPr>
-          <w:rFonts w:eastAsia="Times New Roman" w:cs="Times New Roman"/>
+          <w:rFonts w:ascii="Times New Roman" w:eastAsia="Times New Roman" w:hAnsi="Times New Roman" w:cs="Times New Roman"/>
+          <w:sz w:val="24"/>
+          <w:szCs w:val="24"/>
           <w:lang w:val="en-US" w:eastAsia="en-US"/>
         </w:rPr>
         <w:t xml:space="preserve"> 4, no. 7 (2000): 242–44.</w:t>
@@ -4817,14 +4534,18 @@
         </w:numPr>
         <w:spacing w:after="0" w:line="240" w:lineRule="auto"/>
         <w:rPr>
-          <w:rFonts w:eastAsia="Times New Roman" w:cs="Times New Roman"/>
+          <w:rFonts w:ascii="Times New Roman" w:eastAsia="Times New Roman" w:hAnsi="Times New Roman" w:cs="Times New Roman"/>
+          <w:sz w:val="24"/>
+          <w:szCs w:val="24"/>
           <w:lang w:val="en-US" w:eastAsia="en-US"/>
         </w:rPr>
       </w:pPr>
       <w:bookmarkStart w:id="7" w:name="_Ref382867134"/>
       <w:r>
         <w:rPr>
-          <w:rFonts w:cs="CMR12"/>
+          <w:rFonts w:ascii="CMR12" w:hAnsi="CMR12" w:cs="CMR12"/>
+          <w:sz w:val="24"/>
+          <w:szCs w:val="24"/>
           <w:lang w:val="en-US"/>
         </w:rPr>
         <w:t xml:space="preserve">J.J. van de </w:t>
@@ -4832,7 +4553,9 @@
       <w:proofErr w:type="spellStart"/>
       <w:r>
         <w:rPr>
-          <w:rFonts w:cs="CMR12"/>
+          <w:rFonts w:ascii="CMR12" w:hAnsi="CMR12" w:cs="CMR12"/>
+          <w:sz w:val="24"/>
+          <w:szCs w:val="24"/>
           <w:lang w:val="en-US"/>
         </w:rPr>
         <w:t>Beek</w:t>
@@ -4840,7 +4563,9 @@
       <w:proofErr w:type="spellEnd"/>
       <w:r>
         <w:rPr>
-          <w:rFonts w:cs="CMR12"/>
+          <w:rFonts w:ascii="CMR12" w:hAnsi="CMR12" w:cs="CMR12"/>
+          <w:sz w:val="24"/>
+          <w:szCs w:val="24"/>
           <w:lang w:val="en-US"/>
         </w:rPr>
         <w:t xml:space="preserve">, M. </w:t>
@@ -4848,7 +4573,9 @@
       <w:proofErr w:type="spellStart"/>
       <w:r>
         <w:rPr>
-          <w:rFonts w:cs="CMR12"/>
+          <w:rFonts w:ascii="CMR12" w:hAnsi="CMR12" w:cs="CMR12"/>
+          <w:sz w:val="24"/>
+          <w:szCs w:val="24"/>
           <w:lang w:val="en-US"/>
         </w:rPr>
         <w:t>Sandell</w:t>
@@ -4856,7 +4583,9 @@
       <w:proofErr w:type="spellEnd"/>
       <w:r>
         <w:rPr>
-          <w:rFonts w:cs="CMR12"/>
+          <w:rFonts w:ascii="CMR12" w:hAnsi="CMR12" w:cs="CMR12"/>
+          <w:sz w:val="24"/>
+          <w:szCs w:val="24"/>
           <w:lang w:val="en-US"/>
         </w:rPr>
         <w:t xml:space="preserve">, and P.O. </w:t>
@@ -4864,7 +4593,9 @@
       <w:proofErr w:type="spellStart"/>
       <w:r>
         <w:rPr>
-          <w:rFonts w:cs="CMR12"/>
+          <w:rFonts w:ascii="CMR12" w:hAnsi="CMR12" w:cs="CMR12"/>
+          <w:sz w:val="24"/>
+          <w:szCs w:val="24"/>
           <w:lang w:val="en-US"/>
         </w:rPr>
         <w:t>BÄorjesson</w:t>
@@ -4872,58 +4603,74 @@
       <w:proofErr w:type="spellEnd"/>
       <w:r>
         <w:rPr>
-          <w:rFonts w:cs="CMR12"/>
+          <w:rFonts w:ascii="CMR12" w:hAnsi="CMR12" w:cs="CMR12"/>
+          <w:sz w:val="24"/>
+          <w:szCs w:val="24"/>
           <w:lang w:val="en-US"/>
         </w:rPr>
         <w:t>, `ML e</w:t>
       </w:r>
       <w:r>
         <w:rPr>
-          <w:rFonts w:cs="CMR12"/>
+          <w:rFonts w:ascii="CMR12" w:hAnsi="CMR12" w:cs="CMR12"/>
+          <w:sz w:val="24"/>
+          <w:szCs w:val="24"/>
           <w:lang w:val="en-US"/>
         </w:rPr>
         <w:t xml:space="preserve">stimation of time and frequency </w:t>
       </w:r>
       <w:r>
         <w:rPr>
-          <w:rFonts w:cs="CMR12"/>
+          <w:rFonts w:ascii="CMR12" w:hAnsi="CMR12" w:cs="CMR12"/>
+          <w:sz w:val="24"/>
+          <w:szCs w:val="24"/>
           <w:lang w:val="en-US"/>
         </w:rPr>
         <w:t>o</w:t>
       </w:r>
       <w:r>
         <w:rPr>
-          <w:rFonts w:cs="CMR12"/>
+          <w:rFonts w:ascii="CMR12" w:hAnsi="CMR12" w:cs="CMR12"/>
+          <w:sz w:val="24"/>
+          <w:szCs w:val="24"/>
           <w:lang w:val="en-US"/>
         </w:rPr>
         <w:t>ff</w:t>
       </w:r>
       <w:r>
         <w:rPr>
-          <w:rFonts w:cs="CMR12"/>
+          <w:rFonts w:ascii="CMR12" w:hAnsi="CMR12" w:cs="CMR12"/>
+          <w:sz w:val="24"/>
+          <w:szCs w:val="24"/>
           <w:lang w:val="en-US"/>
         </w:rPr>
         <w:t xml:space="preserve">sets in OFDM systems', </w:t>
       </w:r>
       <w:r>
         <w:rPr>
-          <w:rFonts w:cs="CMTI12"/>
+          <w:rFonts w:ascii="CMTI12" w:hAnsi="CMTI12" w:cs="CMTI12"/>
           <w:i/>
           <w:iCs/>
+          <w:sz w:val="24"/>
+          <w:szCs w:val="24"/>
           <w:lang w:val="en-US"/>
         </w:rPr>
         <w:t>IEEE Transactions on Signal Processing</w:t>
       </w:r>
       <w:r>
         <w:rPr>
-          <w:rFonts w:cs="CMR12"/>
+          <w:rFonts w:ascii="CMR12" w:hAnsi="CMR12" w:cs="CMR12"/>
+          <w:sz w:val="24"/>
+          <w:szCs w:val="24"/>
           <w:lang w:val="en-US"/>
         </w:rPr>
         <w:t xml:space="preserve">, vol. 45, </w:t>
       </w:r>
       <w:r>
         <w:rPr>
-          <w:rFonts w:cs="CMR12"/>
+          <w:rFonts w:ascii="CMR12" w:hAnsi="CMR12" w:cs="CMR12"/>
+          <w:sz w:val="24"/>
+          <w:szCs w:val="24"/>
           <w:lang w:val="en-US"/>
         </w:rPr>
         <w:t>no. 7, pp. 1800{1805, July 1997.</w:t>
@@ -4939,14 +4686,20 @@
         </w:numPr>
         <w:spacing w:after="0" w:line="240" w:lineRule="auto"/>
         <w:rPr>
-          <w:rFonts w:eastAsia="Times New Roman" w:cs="Times New Roman"/>
+          <w:rFonts w:ascii="Times New Roman" w:eastAsia="Times New Roman" w:hAnsi="Times New Roman" w:cs="Times New Roman"/>
+          <w:sz w:val="24"/>
+          <w:szCs w:val="24"/>
           <w:lang w:val="en-US" w:eastAsia="en-US"/>
         </w:rPr>
       </w:pPr>
       <w:bookmarkStart w:id="8" w:name="_Ref382900575"/>
-      <w:r>
-        <w:rPr>
-          <w:rFonts w:eastAsia="Times New Roman" w:cs="Times New Roman"/>
+      <w:bookmarkStart w:id="9" w:name="_GoBack"/>
+      <w:bookmarkEnd w:id="9"/>
+      <w:r>
+        <w:rPr>
+          <w:rFonts w:ascii="Times New Roman" w:eastAsia="Times New Roman" w:hAnsi="Times New Roman" w:cs="Times New Roman"/>
+          <w:sz w:val="24"/>
+          <w:szCs w:val="24"/>
           <w:lang w:val="en-US" w:eastAsia="en-US"/>
         </w:rPr>
         <w:t>http://en.wikipedia.org/wiki/Lanczos_resampling</w:t>
@@ -4961,6 +4714,33 @@
     </w:sectPr>
   </w:body>
 </w:document>
+</file>
+
+<file path=word/comments.xml><?xml version="1.0" encoding="utf-8"?>
+<w:comments xmlns:wpc="http://schemas.microsoft.com/office/word/2010/wordprocessingCanvas" xmlns:mc="http://schemas.openxmlformats.org/markup-compatibility/2006" xmlns:o="urn:schemas-microsoft-com:office:office" xmlns:r="http://schemas.openxmlformats.org/officeDocument/2006/relationships" xmlns:m="http://schemas.openxmlformats.org/officeDocument/2006/math" xmlns:v="urn:schemas-microsoft-com:vml" xmlns:wp14="http://schemas.microsoft.com/office/word/2010/wordprocessingDrawing" xmlns:wp="http://schemas.openxmlformats.org/drawingml/2006/wordprocessingDrawing" xmlns:w10="urn:schemas-microsoft-com:office:word" xmlns:w="http://schemas.openxmlformats.org/wordprocessingml/2006/main" xmlns:w14="http://schemas.microsoft.com/office/word/2010/wordml" xmlns:wpg="http://schemas.microsoft.com/office/word/2010/wordprocessingGroup" xmlns:wpi="http://schemas.microsoft.com/office/word/2010/wordprocessingInk" xmlns:wne="http://schemas.microsoft.com/office/word/2006/wordml" xmlns:wps="http://schemas.microsoft.com/office/word/2010/wordprocessingShape" mc:Ignorable="w14 wp14">
+  <w:comment w:id="0" w:author="Florian Kaltenberger" w:date="2014-02-24T22:06:00Z" w:initials="FK">
+    <w:p>
+      <w:pPr>
+        <w:pStyle w:val="CommentText"/>
+        <w:rPr>
+          <w:lang w:val="en-US"/>
+        </w:rPr>
+      </w:pPr>
+      <w:r>
+        <w:rPr>
+          <w:rStyle w:val="CommentReference"/>
+        </w:rPr>
+        <w:annotationRef/>
+      </w:r>
+      <w:r>
+        <w:rPr>
+          <w:lang w:val="en-US"/>
+        </w:rPr>
+        <w:t>I am still trying to improve this, but lets use this as a working assumption for now</w:t>
+      </w:r>
+    </w:p>
+  </w:comment>
+</w:comments>
 </file>
 
 <file path=word/numbering.xml><?xml version="1.0" encoding="utf-8"?>
@@ -6688,7 +6468,7 @@
 </file>
 
 <file path=customXml/itemProps1.xml><?xml version="1.0" encoding="utf-8"?>
-<ds:datastoreItem xmlns:ds="http://schemas.openxmlformats.org/officeDocument/2006/customXml" ds:itemID="{CCFA77A6-4137-42A0-AA6A-88D52ACB2268}">
+<ds:datastoreItem xmlns:ds="http://schemas.openxmlformats.org/officeDocument/2006/customXml" ds:itemID="{70987AA0-4667-495F-92CC-7F7D9D2509CA}">
   <ds:schemaRefs>
     <ds:schemaRef ds:uri="http://schemas.openxmlformats.org/officeDocument/2006/bibliography"/>
   </ds:schemaRefs>

</xml_diff>